<commit_message>
Fixed README.md stats and docx preparation for all DaCapo - JDK 17 - Z GC tests
</commit_message>
<xml_diff>
--- a/Java/log-intermed-prep/DaCapo/JDK17/ZGC/docs/benchSuite-dacapo_gc-zGC_app-avrora_heap-1G.docx
+++ b/Java/log-intermed-prep/DaCapo/JDK17/ZGC/docs/benchSuite-dacapo_gc-zGC_app-avrora_heap-1G.docx
@@ -21,7 +21,7 @@
                 <w:rFonts w:ascii="Times New Roman" w:hAnsi="Times New Roman"/>
                 <w:sz w:val="22"/>
               </w:rPr>
-              <w:t>100</w:t>
+              <w:t>0M</w:t>
             </w:r>
           </w:p>
         </w:tc>
@@ -37,7 +37,7 @@
                 <w:rFonts w:ascii="Times New Roman" w:hAnsi="Times New Roman"/>
                 <w:sz w:val="22"/>
               </w:rPr>
-              <w:t>0</w:t>
+              <w:t>0M</w:t>
             </w:r>
           </w:p>
         </w:tc>
@@ -53,7 +53,167 @@
                 <w:rFonts w:ascii="Times New Roman" w:hAnsi="Times New Roman"/>
                 <w:sz w:val="22"/>
               </w:rPr>
-              <w:t>63</w:t>
+              <w:t>0M</w:t>
+            </w:r>
+          </w:p>
+        </w:tc>
+      </w:tr>
+      <w:tr>
+        <w:tc>
+          <w:tcPr>
+            <w:tcW w:type="dxa" w:w="8640"/>
+          </w:tcPr>
+          <w:p>
+            <w:r>
+              <w:rPr>
+                <w:rFonts w:ascii="Times New Roman" w:hAnsi="Times New Roman"/>
+                <w:sz w:val="22"/>
+              </w:rPr>
+              <w:t>11</w:t>
+            </w:r>
+          </w:p>
+        </w:tc>
+      </w:tr>
+      <w:tr>
+        <w:tc>
+          <w:tcPr>
+            <w:tcW w:type="dxa" w:w="8640"/>
+          </w:tcPr>
+          <w:p>
+            <w:r>
+              <w:rPr>
+                <w:rFonts w:ascii="Times New Roman" w:hAnsi="Times New Roman"/>
+                <w:sz w:val="22"/>
+              </w:rPr>
+              <w:t>0.00002</w:t>
+            </w:r>
+          </w:p>
+        </w:tc>
+      </w:tr>
+      <w:tr>
+        <w:tc>
+          <w:tcPr>
+            <w:tcW w:type="dxa" w:w="8640"/>
+          </w:tcPr>
+          <w:p>
+            <w:r>
+              <w:rPr>
+                <w:rFonts w:ascii="Times New Roman" w:hAnsi="Times New Roman"/>
+                <w:sz w:val="22"/>
+              </w:rPr>
+              <w:t>0.00006</w:t>
+            </w:r>
+          </w:p>
+        </w:tc>
+      </w:tr>
+      <w:tr>
+        <w:tc>
+          <w:tcPr>
+            <w:tcW w:type="dxa" w:w="8640"/>
+          </w:tcPr>
+          <w:p>
+            <w:r>
+              <w:rPr>
+                <w:rFonts w:ascii="Times New Roman" w:hAnsi="Times New Roman"/>
+                <w:sz w:val="22"/>
+              </w:rPr>
+              <w:t>0.00003</w:t>
+            </w:r>
+          </w:p>
+        </w:tc>
+      </w:tr>
+      <w:tr>
+        <w:tc>
+          <w:tcPr>
+            <w:tcW w:type="dxa" w:w="8640"/>
+          </w:tcPr>
+          <w:p>
+            <w:r>
+              <w:rPr>
+                <w:rFonts w:ascii="Times New Roman" w:hAnsi="Times New Roman"/>
+                <w:sz w:val="22"/>
+              </w:rPr>
+              <w:t>0.00001</w:t>
+            </w:r>
+          </w:p>
+        </w:tc>
+      </w:tr>
+      <w:tr>
+        <w:tc>
+          <w:tcPr>
+            <w:tcW w:type="dxa" w:w="8640"/>
+          </w:tcPr>
+          <w:p>
+            <w:r>
+              <w:rPr>
+                <w:rFonts w:ascii="Times New Roman" w:hAnsi="Times New Roman"/>
+                <w:sz w:val="22"/>
+              </w:rPr>
+              <w:t>0.00003</w:t>
+            </w:r>
+          </w:p>
+        </w:tc>
+      </w:tr>
+      <w:tr>
+        <w:tc>
+          <w:tcPr>
+            <w:tcW w:type="dxa" w:w="8640"/>
+          </w:tcPr>
+          <w:p>
+            <w:r>
+              <w:rPr>
+                <w:rFonts w:ascii="Times New Roman" w:hAnsi="Times New Roman"/>
+                <w:sz w:val="22"/>
+              </w:rPr>
+              <w:t>0.00004</w:t>
+            </w:r>
+          </w:p>
+        </w:tc>
+      </w:tr>
+      <w:tr>
+        <w:tc>
+          <w:tcPr>
+            <w:tcW w:type="dxa" w:w="8640"/>
+          </w:tcPr>
+          <w:p>
+            <w:r>
+              <w:rPr>
+                <w:rFonts w:ascii="Times New Roman" w:hAnsi="Times New Roman"/>
+                <w:sz w:val="22"/>
+              </w:rPr>
+              <w:t>0.00004</w:t>
+            </w:r>
+          </w:p>
+        </w:tc>
+      </w:tr>
+      <w:tr>
+        <w:tc>
+          <w:tcPr>
+            <w:tcW w:type="dxa" w:w="8640"/>
+          </w:tcPr>
+          <w:p>
+            <w:r>
+              <w:rPr>
+                <w:rFonts w:ascii="Times New Roman" w:hAnsi="Times New Roman"/>
+                <w:sz w:val="22"/>
+              </w:rPr>
+              <w:t>0.00040</w:t>
+            </w:r>
+          </w:p>
+        </w:tc>
+      </w:tr>
+      <w:tr>
+        <w:tc>
+          <w:tcPr>
+            <w:tcW w:type="dxa" w:w="8640"/>
+          </w:tcPr>
+          <w:p>
+            <w:r>
+              <w:rPr>
+                <w:rFonts w:ascii="Times New Roman" w:hAnsi="Times New Roman"/>
+                <w:sz w:val="22"/>
+              </w:rPr>
+              <w:t>100.0</w:t>
             </w:r>
           </w:p>
         </w:tc>
@@ -549,25 +709,7 @@
                 <w:rFonts w:ascii="Times New Roman" w:hAnsi="Times New Roman"/>
                 <w:sz w:val="22"/>
               </w:rPr>
-              <w:t>10</w:t>
-              <w:tab/>
-              <w:t>0.00003</w:t>
-              <w:tab/>
-              <w:t>0.00006</w:t>
-              <w:tab/>
-              <w:t>0.00004</w:t>
-              <w:tab/>
-              <w:t>0.00001</w:t>
-              <w:tab/>
-              <w:t>0.00003</w:t>
-              <w:tab/>
-              <w:t>0.00004</w:t>
-              <w:tab/>
-              <w:t>0.00004</w:t>
-              <w:tab/>
-              <w:t>0.00038</w:t>
-              <w:tab/>
-              <w:t>100.0</w:t>
+              <w:t>100</w:t>
             </w:r>
           </w:p>
         </w:tc>
@@ -583,25 +725,7 @@
                 <w:rFonts w:ascii="Times New Roman" w:hAnsi="Times New Roman"/>
                 <w:sz w:val="22"/>
               </w:rPr>
-              <w:t>1</w:t>
-              <w:tab/>
-              <w:t>0.00002</w:t>
-              <w:tab/>
-              <w:t>0.00002</w:t>
-              <w:tab/>
-              <w:t>0.00002</w:t>
-              <w:tab/>
-              <w:t>0.00000</w:t>
-              <w:tab/>
-              <w:t>0.00002</w:t>
-              <w:tab/>
-              <w:t>0.00002</w:t>
-              <w:tab/>
-              <w:t>0.00002</w:t>
-              <w:tab/>
-              <w:t>0.00002</w:t>
-              <w:tab/>
-              <w:t>100.0</w:t>
+              <w:t>0</w:t>
             </w:r>
           </w:p>
         </w:tc>
@@ -617,6 +741,7 @@
                 <w:rFonts w:ascii="Times New Roman" w:hAnsi="Times New Roman"/>
                 <w:sz w:val="22"/>
               </w:rPr>
+              <w:t>63</w:t>
             </w:r>
           </w:p>
         </w:tc>

</xml_diff>